<commit_message>
main code is done
</commit_message>
<xml_diff>
--- a/Notes/What Standards make a better driver.docx
+++ b/Notes/What Standards make a better driver.docx
@@ -181,6 +181,42 @@
       <w:pPr>
         <w:pStyle w:val="ListParagraph"/>
         <w:numPr>
+          <w:ilvl w:val="1"/>
+          <w:numId w:val="4"/>
+        </w:numPr>
+        <w:rPr>
+          <w:rFonts w:ascii="Times New Roman" w:hAnsi="Times New Roman" w:cs="Times New Roman"/>
+        </w:rPr>
+      </w:pPr>
+      <w:r>
+        <w:rPr>
+          <w:rFonts w:ascii="Times New Roman" w:hAnsi="Times New Roman" w:cs="Times New Roman"/>
+        </w:rPr>
+        <w:t>Race</w:t>
+      </w:r>
+    </w:p>
+    <w:p>
+      <w:pPr>
+        <w:pStyle w:val="ListParagraph"/>
+        <w:numPr>
+          <w:ilvl w:val="1"/>
+          <w:numId w:val="4"/>
+        </w:numPr>
+        <w:rPr>
+          <w:rFonts w:ascii="Times New Roman" w:hAnsi="Times New Roman" w:cs="Times New Roman"/>
+        </w:rPr>
+      </w:pPr>
+      <w:r>
+        <w:rPr>
+          <w:rFonts w:ascii="Times New Roman" w:hAnsi="Times New Roman" w:cs="Times New Roman"/>
+        </w:rPr>
+        <w:t>qualifying</w:t>
+      </w:r>
+    </w:p>
+    <w:p>
+      <w:pPr>
+        <w:pStyle w:val="ListParagraph"/>
+        <w:numPr>
           <w:ilvl w:val="0"/>
           <w:numId w:val="4"/>
         </w:numPr>
@@ -211,6 +247,42 @@
       <w:pPr>
         <w:pStyle w:val="ListParagraph"/>
         <w:numPr>
+          <w:ilvl w:val="1"/>
+          <w:numId w:val="4"/>
+        </w:numPr>
+        <w:rPr>
+          <w:rFonts w:ascii="Times New Roman" w:hAnsi="Times New Roman" w:cs="Times New Roman"/>
+        </w:rPr>
+      </w:pPr>
+      <w:r>
+        <w:rPr>
+          <w:rFonts w:ascii="Times New Roman" w:hAnsi="Times New Roman" w:cs="Times New Roman"/>
+        </w:rPr>
+        <w:t>Average lap time</w:t>
+      </w:r>
+    </w:p>
+    <w:p>
+      <w:pPr>
+        <w:pStyle w:val="ListParagraph"/>
+        <w:numPr>
+          <w:ilvl w:val="1"/>
+          <w:numId w:val="4"/>
+        </w:numPr>
+        <w:rPr>
+          <w:rFonts w:ascii="Times New Roman" w:hAnsi="Times New Roman" w:cs="Times New Roman"/>
+        </w:rPr>
+      </w:pPr>
+      <w:r>
+        <w:rPr>
+          <w:rFonts w:ascii="Times New Roman" w:hAnsi="Times New Roman" w:cs="Times New Roman"/>
+        </w:rPr>
+        <w:t>Fastest lap time</w:t>
+      </w:r>
+    </w:p>
+    <w:p>
+      <w:pPr>
+        <w:pStyle w:val="ListParagraph"/>
+        <w:numPr>
           <w:ilvl w:val="0"/>
           <w:numId w:val="4"/>
         </w:numPr>
@@ -467,14 +539,12 @@
           <w:rFonts w:ascii="Times New Roman" w:hAnsi="Times New Roman" w:cs="Times New Roman"/>
         </w:rPr>
       </w:pPr>
-      <w:proofErr w:type="gramStart"/>
-      <w:r>
-        <w:rPr>
-          <w:rFonts w:ascii="Times New Roman" w:hAnsi="Times New Roman" w:cs="Times New Roman"/>
-        </w:rPr>
-        <w:t>Teams</w:t>
-      </w:r>
-      <w:proofErr w:type="gramEnd"/>
+      <w:r>
+        <w:rPr>
+          <w:rFonts w:ascii="Times New Roman" w:hAnsi="Times New Roman" w:cs="Times New Roman"/>
+        </w:rPr>
+        <w:t>Teams’</w:t>
+      </w:r>
       <w:r>
         <w:rPr>
           <w:rFonts w:ascii="Times New Roman" w:hAnsi="Times New Roman" w:cs="Times New Roman"/>
@@ -553,20 +623,521 @@
         </w:rPr>
         <w:t xml:space="preserve">Pierre vs Albon vs </w:t>
       </w:r>
-      <w:proofErr w:type="spellStart"/>
-      <w:r>
-        <w:rPr>
-          <w:rFonts w:ascii="Times New Roman" w:hAnsi="Times New Roman" w:cs="Times New Roman"/>
-        </w:rPr>
-        <w:t>sergio</w:t>
-      </w:r>
-      <w:proofErr w:type="spellEnd"/>
+      <w:r>
+        <w:rPr>
+          <w:rFonts w:ascii="Times New Roman" w:hAnsi="Times New Roman" w:cs="Times New Roman"/>
+        </w:rPr>
+        <w:t>Sergio</w:t>
+      </w:r>
       <w:r>
         <w:rPr>
           <w:rFonts w:ascii="Times New Roman" w:hAnsi="Times New Roman" w:cs="Times New Roman"/>
         </w:rPr>
         <w:t xml:space="preserve"> compared to max </w:t>
       </w:r>
+    </w:p>
+    <w:p>
+      <w:pPr>
+        <w:rPr>
+          <w:rFonts w:ascii="Times New Roman" w:hAnsi="Times New Roman" w:cs="Times New Roman"/>
+        </w:rPr>
+      </w:pPr>
+    </w:p>
+    <w:p>
+      <w:pPr>
+        <w:rPr>
+          <w:rFonts w:ascii="Times New Roman" w:hAnsi="Times New Roman" w:cs="Times New Roman"/>
+        </w:rPr>
+      </w:pPr>
+    </w:p>
+    <w:p>
+      <w:pPr>
+        <w:rPr>
+          <w:rFonts w:ascii="Times New Roman" w:hAnsi="Times New Roman" w:cs="Times New Roman"/>
+        </w:rPr>
+      </w:pPr>
+    </w:p>
+    <w:p>
+      <w:pPr>
+        <w:rPr>
+          <w:rFonts w:ascii="Times New Roman" w:hAnsi="Times New Roman" w:cs="Times New Roman"/>
+        </w:rPr>
+      </w:pPr>
+    </w:p>
+    <w:p>
+      <w:pPr>
+        <w:rPr>
+          <w:rFonts w:ascii="Times New Roman" w:hAnsi="Times New Roman" w:cs="Times New Roman"/>
+        </w:rPr>
+      </w:pPr>
+    </w:p>
+    <w:p>
+      <w:pPr>
+        <w:rPr>
+          <w:rFonts w:ascii="Times New Roman" w:hAnsi="Times New Roman" w:cs="Times New Roman"/>
+        </w:rPr>
+      </w:pPr>
+    </w:p>
+    <w:p>
+      <w:pPr>
+        <w:rPr>
+          <w:rFonts w:ascii="Times New Roman" w:hAnsi="Times New Roman" w:cs="Times New Roman"/>
+        </w:rPr>
+      </w:pPr>
+    </w:p>
+    <w:p>
+      <w:pPr>
+        <w:rPr>
+          <w:rFonts w:ascii="Times New Roman" w:hAnsi="Times New Roman" w:cs="Times New Roman"/>
+        </w:rPr>
+      </w:pPr>
+    </w:p>
+    <w:p>
+      <w:pPr>
+        <w:rPr>
+          <w:rFonts w:ascii="Times New Roman" w:hAnsi="Times New Roman" w:cs="Times New Roman"/>
+        </w:rPr>
+      </w:pPr>
+    </w:p>
+    <w:p>
+      <w:pPr>
+        <w:rPr>
+          <w:rFonts w:ascii="Times New Roman" w:hAnsi="Times New Roman" w:cs="Times New Roman"/>
+        </w:rPr>
+      </w:pPr>
+    </w:p>
+    <w:p>
+      <w:pPr>
+        <w:rPr>
+          <w:rFonts w:ascii="Times New Roman" w:hAnsi="Times New Roman" w:cs="Times New Roman"/>
+          <w:b/>
+          <w:bCs/>
+        </w:rPr>
+      </w:pPr>
+      <w:r>
+        <w:rPr>
+          <w:rFonts w:ascii="Times New Roman" w:hAnsi="Times New Roman" w:cs="Times New Roman"/>
+          <w:b/>
+          <w:bCs/>
+        </w:rPr>
+        <w:lastRenderedPageBreak/>
+        <w:t>Presentation:</w:t>
+      </w:r>
+    </w:p>
+    <w:p>
+      <w:pPr>
+        <w:pStyle w:val="ListParagraph"/>
+        <w:numPr>
+          <w:ilvl w:val="0"/>
+          <w:numId w:val="6"/>
+        </w:numPr>
+        <w:rPr>
+          <w:rFonts w:ascii="Times New Roman" w:hAnsi="Times New Roman" w:cs="Times New Roman"/>
+        </w:rPr>
+      </w:pPr>
+      <w:r>
+        <w:rPr>
+          <w:rFonts w:ascii="Times New Roman" w:hAnsi="Times New Roman" w:cs="Times New Roman"/>
+        </w:rPr>
+        <w:t>In</w:t>
+      </w:r>
+      <w:r>
+        <w:rPr>
+          <w:rFonts w:ascii="Times New Roman" w:hAnsi="Times New Roman" w:cs="Times New Roman"/>
+        </w:rPr>
+        <w:t xml:space="preserve">troduction to the </w:t>
+      </w:r>
+      <w:r>
+        <w:rPr>
+          <w:rFonts w:ascii="Times New Roman" w:hAnsi="Times New Roman" w:cs="Times New Roman"/>
+        </w:rPr>
+        <w:t>F1</w:t>
+      </w:r>
+      <w:r>
+        <w:rPr>
+          <w:rFonts w:ascii="Times New Roman" w:hAnsi="Times New Roman" w:cs="Times New Roman"/>
+        </w:rPr>
+        <w:t xml:space="preserve"> world for reference</w:t>
+      </w:r>
+    </w:p>
+    <w:p>
+      <w:pPr>
+        <w:pStyle w:val="ListParagraph"/>
+        <w:numPr>
+          <w:ilvl w:val="1"/>
+          <w:numId w:val="6"/>
+        </w:numPr>
+        <w:rPr>
+          <w:rFonts w:ascii="Times New Roman" w:hAnsi="Times New Roman" w:cs="Times New Roman"/>
+        </w:rPr>
+      </w:pPr>
+      <w:r>
+        <w:rPr>
+          <w:rFonts w:ascii="Times New Roman" w:hAnsi="Times New Roman" w:cs="Times New Roman"/>
+        </w:rPr>
+        <w:t>The question</w:t>
+      </w:r>
+    </w:p>
+    <w:p>
+      <w:pPr>
+        <w:pStyle w:val="ListParagraph"/>
+        <w:ind w:left="1440"/>
+        <w:rPr>
+          <w:rFonts w:ascii="Times New Roman" w:hAnsi="Times New Roman" w:cs="Times New Roman"/>
+        </w:rPr>
+      </w:pPr>
+    </w:p>
+    <w:p>
+      <w:pPr>
+        <w:pStyle w:val="ListParagraph"/>
+        <w:numPr>
+          <w:ilvl w:val="0"/>
+          <w:numId w:val="6"/>
+        </w:numPr>
+        <w:rPr>
+          <w:rFonts w:ascii="Times New Roman" w:hAnsi="Times New Roman" w:cs="Times New Roman"/>
+        </w:rPr>
+      </w:pPr>
+      <w:r>
+        <w:rPr>
+          <w:rFonts w:ascii="Times New Roman" w:hAnsi="Times New Roman" w:cs="Times New Roman"/>
+        </w:rPr>
+        <w:t>Why this question:</w:t>
+      </w:r>
+    </w:p>
+    <w:p>
+      <w:pPr>
+        <w:pStyle w:val="ListParagraph"/>
+        <w:numPr>
+          <w:ilvl w:val="1"/>
+          <w:numId w:val="6"/>
+        </w:numPr>
+        <w:rPr>
+          <w:rFonts w:ascii="Times New Roman" w:hAnsi="Times New Roman" w:cs="Times New Roman"/>
+        </w:rPr>
+      </w:pPr>
+      <w:r>
+        <w:rPr>
+          <w:rFonts w:ascii="Times New Roman" w:hAnsi="Times New Roman" w:cs="Times New Roman"/>
+        </w:rPr>
+        <w:t>Sergio and Albon and y personal feelings</w:t>
+      </w:r>
+    </w:p>
+    <w:p>
+      <w:pPr>
+        <w:ind w:left="720"/>
+        <w:rPr>
+          <w:rFonts w:ascii="Times New Roman" w:hAnsi="Times New Roman" w:cs="Times New Roman"/>
+        </w:rPr>
+      </w:pPr>
+    </w:p>
+    <w:p>
+      <w:pPr>
+        <w:pStyle w:val="ListParagraph"/>
+        <w:numPr>
+          <w:ilvl w:val="0"/>
+          <w:numId w:val="6"/>
+        </w:numPr>
+        <w:rPr>
+          <w:rFonts w:ascii="Times New Roman" w:hAnsi="Times New Roman" w:cs="Times New Roman"/>
+        </w:rPr>
+      </w:pPr>
+      <w:r>
+        <w:rPr>
+          <w:rFonts w:ascii="Times New Roman" w:hAnsi="Times New Roman" w:cs="Times New Roman"/>
+        </w:rPr>
+        <w:t>How to answer/ judge each driver:</w:t>
+      </w:r>
+    </w:p>
+    <w:p>
+      <w:pPr>
+        <w:pStyle w:val="ListParagraph"/>
+        <w:numPr>
+          <w:ilvl w:val="1"/>
+          <w:numId w:val="6"/>
+        </w:numPr>
+        <w:rPr>
+          <w:rFonts w:ascii="Times New Roman" w:hAnsi="Times New Roman" w:cs="Times New Roman"/>
+        </w:rPr>
+      </w:pPr>
+      <w:r>
+        <w:rPr>
+          <w:rFonts w:ascii="Times New Roman" w:hAnsi="Times New Roman" w:cs="Times New Roman"/>
+        </w:rPr>
+        <w:t>Standards</w:t>
+      </w:r>
+    </w:p>
+    <w:p>
+      <w:pPr>
+        <w:pStyle w:val="ListParagraph"/>
+        <w:numPr>
+          <w:ilvl w:val="2"/>
+          <w:numId w:val="6"/>
+        </w:numPr>
+        <w:rPr>
+          <w:rFonts w:ascii="Times New Roman" w:hAnsi="Times New Roman" w:cs="Times New Roman"/>
+        </w:rPr>
+      </w:pPr>
+      <w:r>
+        <w:rPr>
+          <w:rFonts w:ascii="Times New Roman" w:hAnsi="Times New Roman" w:cs="Times New Roman"/>
+        </w:rPr>
+        <w:t>First season with red bull comparison</w:t>
+      </w:r>
+    </w:p>
+    <w:p>
+      <w:pPr>
+        <w:pStyle w:val="ListParagraph"/>
+        <w:numPr>
+          <w:ilvl w:val="3"/>
+          <w:numId w:val="6"/>
+        </w:numPr>
+        <w:rPr>
+          <w:rFonts w:ascii="Times New Roman" w:hAnsi="Times New Roman" w:cs="Times New Roman"/>
+        </w:rPr>
+      </w:pPr>
+      <w:r>
+        <w:rPr>
+          <w:rFonts w:ascii="Times New Roman" w:hAnsi="Times New Roman" w:cs="Times New Roman"/>
+        </w:rPr>
+        <w:t>Race</w:t>
+      </w:r>
+      <w:r>
+        <w:rPr>
+          <w:rFonts w:ascii="Times New Roman" w:hAnsi="Times New Roman" w:cs="Times New Roman"/>
+        </w:rPr>
+        <w:t xml:space="preserve"> (Lap Times)</w:t>
+      </w:r>
+    </w:p>
+    <w:p>
+      <w:pPr>
+        <w:pStyle w:val="ListParagraph"/>
+        <w:numPr>
+          <w:ilvl w:val="3"/>
+          <w:numId w:val="6"/>
+        </w:numPr>
+        <w:rPr>
+          <w:rFonts w:ascii="Times New Roman" w:hAnsi="Times New Roman" w:cs="Times New Roman"/>
+        </w:rPr>
+      </w:pPr>
+      <w:r>
+        <w:rPr>
+          <w:rFonts w:ascii="Times New Roman" w:hAnsi="Times New Roman" w:cs="Times New Roman"/>
+        </w:rPr>
+        <w:t>Q</w:t>
+      </w:r>
+      <w:r>
+        <w:rPr>
+          <w:rFonts w:ascii="Times New Roman" w:hAnsi="Times New Roman" w:cs="Times New Roman"/>
+        </w:rPr>
+        <w:t>ualifying</w:t>
+      </w:r>
+      <w:r>
+        <w:rPr>
+          <w:rFonts w:ascii="Times New Roman" w:hAnsi="Times New Roman" w:cs="Times New Roman"/>
+        </w:rPr>
+        <w:t xml:space="preserve"> (Positions)</w:t>
+      </w:r>
+    </w:p>
+    <w:p>
+      <w:pPr>
+        <w:pStyle w:val="ListParagraph"/>
+        <w:numPr>
+          <w:ilvl w:val="2"/>
+          <w:numId w:val="6"/>
+        </w:numPr>
+        <w:rPr>
+          <w:rFonts w:ascii="Times New Roman" w:hAnsi="Times New Roman" w:cs="Times New Roman"/>
+        </w:rPr>
+      </w:pPr>
+      <w:r>
+        <w:rPr>
+          <w:rFonts w:ascii="Times New Roman" w:hAnsi="Times New Roman" w:cs="Times New Roman"/>
+        </w:rPr>
+        <w:t>Progression over a season vs Max</w:t>
+      </w:r>
+    </w:p>
+    <w:p>
+      <w:pPr>
+        <w:pStyle w:val="ListParagraph"/>
+        <w:numPr>
+          <w:ilvl w:val="3"/>
+          <w:numId w:val="6"/>
+        </w:numPr>
+        <w:rPr>
+          <w:rFonts w:ascii="Times New Roman" w:hAnsi="Times New Roman" w:cs="Times New Roman"/>
+        </w:rPr>
+      </w:pPr>
+      <w:r>
+        <w:rPr>
+          <w:rFonts w:ascii="Times New Roman" w:hAnsi="Times New Roman" w:cs="Times New Roman"/>
+        </w:rPr>
+        <w:t>Sergio and max in first season and beyond</w:t>
+      </w:r>
+    </w:p>
+    <w:p>
+      <w:pPr>
+        <w:pStyle w:val="ListParagraph"/>
+        <w:numPr>
+          <w:ilvl w:val="3"/>
+          <w:numId w:val="6"/>
+        </w:numPr>
+        <w:rPr>
+          <w:rFonts w:ascii="Times New Roman" w:hAnsi="Times New Roman" w:cs="Times New Roman"/>
+        </w:rPr>
+      </w:pPr>
+      <w:r>
+        <w:rPr>
+          <w:rFonts w:ascii="Times New Roman" w:hAnsi="Times New Roman" w:cs="Times New Roman"/>
+        </w:rPr>
+        <w:t>Albon and max</w:t>
+      </w:r>
+    </w:p>
+    <w:p>
+      <w:pPr>
+        <w:pStyle w:val="ListParagraph"/>
+        <w:numPr>
+          <w:ilvl w:val="3"/>
+          <w:numId w:val="6"/>
+        </w:numPr>
+        <w:rPr>
+          <w:rFonts w:ascii="Times New Roman" w:hAnsi="Times New Roman" w:cs="Times New Roman"/>
+        </w:rPr>
+      </w:pPr>
+      <w:r>
+        <w:rPr>
+          <w:rFonts w:ascii="Times New Roman" w:hAnsi="Times New Roman" w:cs="Times New Roman"/>
+        </w:rPr>
+        <w:t>Pierre and max</w:t>
+      </w:r>
+    </w:p>
+    <w:p>
+      <w:pPr>
+        <w:pStyle w:val="ListParagraph"/>
+        <w:numPr>
+          <w:ilvl w:val="2"/>
+          <w:numId w:val="6"/>
+        </w:numPr>
+        <w:rPr>
+          <w:rFonts w:ascii="Times New Roman" w:hAnsi="Times New Roman" w:cs="Times New Roman"/>
+        </w:rPr>
+      </w:pPr>
+      <w:r>
+        <w:rPr>
+          <w:rFonts w:ascii="Times New Roman" w:hAnsi="Times New Roman" w:cs="Times New Roman"/>
+        </w:rPr>
+        <w:t>Drivers in different teams</w:t>
+      </w:r>
+    </w:p>
+    <w:p>
+      <w:pPr>
+        <w:pStyle w:val="ListParagraph"/>
+        <w:numPr>
+          <w:ilvl w:val="3"/>
+          <w:numId w:val="6"/>
+        </w:numPr>
+        <w:rPr>
+          <w:rFonts w:ascii="Times New Roman" w:hAnsi="Times New Roman" w:cs="Times New Roman"/>
+        </w:rPr>
+      </w:pPr>
+      <w:r>
+        <w:rPr>
+          <w:rFonts w:ascii="Times New Roman" w:hAnsi="Times New Roman" w:cs="Times New Roman"/>
+        </w:rPr>
+        <w:t>Albon at Williams</w:t>
+      </w:r>
+    </w:p>
+    <w:p>
+      <w:pPr>
+        <w:pStyle w:val="ListParagraph"/>
+        <w:numPr>
+          <w:ilvl w:val="3"/>
+          <w:numId w:val="6"/>
+        </w:numPr>
+        <w:rPr>
+          <w:rFonts w:ascii="Times New Roman" w:hAnsi="Times New Roman" w:cs="Times New Roman"/>
+        </w:rPr>
+      </w:pPr>
+      <w:r>
+        <w:rPr>
+          <w:rFonts w:ascii="Times New Roman" w:hAnsi="Times New Roman" w:cs="Times New Roman"/>
+        </w:rPr>
+        <w:t>Sergio at racing point</w:t>
+      </w:r>
+    </w:p>
+    <w:p>
+      <w:pPr>
+        <w:pStyle w:val="ListParagraph"/>
+        <w:numPr>
+          <w:ilvl w:val="3"/>
+          <w:numId w:val="6"/>
+        </w:numPr>
+        <w:rPr>
+          <w:rFonts w:ascii="Times New Roman" w:hAnsi="Times New Roman" w:cs="Times New Roman"/>
+        </w:rPr>
+      </w:pPr>
+      <w:r>
+        <w:rPr>
+          <w:rFonts w:ascii="Times New Roman" w:hAnsi="Times New Roman" w:cs="Times New Roman"/>
+        </w:rPr>
+        <w:t>Pierre at Turo rosso</w:t>
+      </w:r>
+    </w:p>
+    <w:p>
+      <w:pPr>
+        <w:pStyle w:val="ListParagraph"/>
+        <w:numPr>
+          <w:ilvl w:val="0"/>
+          <w:numId w:val="6"/>
+        </w:numPr>
+        <w:rPr>
+          <w:rFonts w:ascii="Times New Roman" w:hAnsi="Times New Roman" w:cs="Times New Roman"/>
+          <w:color w:val="FF0000"/>
+        </w:rPr>
+      </w:pPr>
+      <w:r>
+        <w:rPr>
+          <w:rFonts w:ascii="Times New Roman" w:hAnsi="Times New Roman" w:cs="Times New Roman"/>
+          <w:color w:val="FF0000"/>
+        </w:rPr>
+        <w:t>Conclusions drawn.</w:t>
+      </w:r>
+    </w:p>
+    <w:p>
+      <w:pPr>
+        <w:pStyle w:val="ListParagraph"/>
+        <w:numPr>
+          <w:ilvl w:val="0"/>
+          <w:numId w:val="6"/>
+        </w:numPr>
+        <w:rPr>
+          <w:rFonts w:ascii="Times New Roman" w:hAnsi="Times New Roman" w:cs="Times New Roman"/>
+          <w:color w:val="FF0000"/>
+        </w:rPr>
+      </w:pPr>
+      <w:r>
+        <w:rPr>
+          <w:rFonts w:ascii="Times New Roman" w:hAnsi="Times New Roman" w:cs="Times New Roman"/>
+          <w:color w:val="FF0000"/>
+        </w:rPr>
+        <w:t>What I want to improve on in the presentation.</w:t>
+      </w:r>
+    </w:p>
+    <w:p>
+      <w:pPr>
+        <w:rPr>
+          <w:rFonts w:ascii="Times New Roman" w:hAnsi="Times New Roman" w:cs="Times New Roman"/>
+        </w:rPr>
+      </w:pPr>
+    </w:p>
+    <w:p>
+      <w:pPr>
+        <w:pStyle w:val="ListParagraph"/>
+        <w:ind w:left="2160"/>
+        <w:rPr>
+          <w:rFonts w:ascii="Times New Roman" w:hAnsi="Times New Roman" w:cs="Times New Roman"/>
+        </w:rPr>
+      </w:pPr>
     </w:p>
     <w:sectPr>
       <w:pgSz w:w="12240" w:h="15840"/>
@@ -581,6 +1152,119 @@
 <file path=word/numbering.xml><?xml version="1.0" encoding="utf-8"?>
 <w:numbering xmlns:wpc="http://schemas.microsoft.com/office/word/2010/wordprocessingCanvas" xmlns:cx="http://schemas.microsoft.com/office/drawing/2014/chartex" xmlns:cx1="http://schemas.microsoft.com/office/drawing/2015/9/8/chartex" xmlns:cx2="http://schemas.microsoft.com/office/drawing/2015/10/21/chartex" xmlns:cx3="http://schemas.microsoft.com/office/drawing/2016/5/9/chartex" xmlns:cx4="http://schemas.microsoft.com/office/drawing/2016/5/10/chartex" xmlns:cx5="http://schemas.microsoft.com/office/drawing/2016/5/11/chartex" xmlns:cx6="http://schemas.microsoft.com/office/drawing/2016/5/12/chartex" xmlns:cx7="http://schemas.microsoft.com/office/drawing/2016/5/13/chartex" xmlns:cx8="http://schemas.microsoft.com/office/drawing/2016/5/14/chartex" xmlns:mc="http://schemas.openxmlformats.org/markup-compatibility/2006" xmlns:aink="http://schemas.microsoft.com/office/drawing/2016/ink" xmlns:am3d="http://schemas.microsoft.com/office/drawing/2017/model3d" xmlns:o="urn:schemas-microsoft-com:office:office" xmlns:oel="http://schemas.microsoft.com/office/2019/extlst" xmlns:r="http://schemas.openxmlformats.org/officeDocument/2006/relationships" xmlns:m="http://schemas.openxmlformats.org/officeDocument/2006/math" xmlns:v="urn:schemas-microsoft-com:vml" xmlns:wp14="http://schemas.microsoft.com/office/word/2010/wordprocessingDrawing" xmlns:wp="http://schemas.openxmlformats.org/drawingml/2006/wordprocessingDrawing" xmlns:w10="urn:schemas-microsoft-com:office:word" xmlns:w="http://schemas.openxmlformats.org/wordprocessingml/2006/main" xmlns:w14="http://schemas.microsoft.com/office/word/2010/wordml" xmlns:w15="http://schemas.microsoft.com/office/word/2012/wordml" xmlns:w16cex="http://schemas.microsoft.com/office/word/2018/wordml/cex" xmlns:w16cid="http://schemas.microsoft.com/office/word/2016/wordml/cid" xmlns:w16="http://schemas.microsoft.com/office/word/2018/wordml" xmlns:w16du="http://schemas.microsoft.com/office/word/2023/wordml/word16du" xmlns:w16sdtdh="http://schemas.microsoft.com/office/word/2020/wordml/sdtdatahash" xmlns:w16se="http://schemas.microsoft.com/office/word/2015/wordml/symex" xmlns:wpg="http://schemas.microsoft.com/office/word/2010/wordprocessingGroup" xmlns:wpi="http://schemas.microsoft.com/office/word/2010/wordprocessingInk" xmlns:wne="http://schemas.microsoft.com/office/word/2006/wordml" xmlns:wps="http://schemas.microsoft.com/office/word/2010/wordprocessingShape" mc:Ignorable="w14 w15 w16se w16cid w16 w16cex w16sdtdh w16du wp14">
   <w:abstractNum w:abstractNumId="0" w15:restartNumberingAfterBreak="0">
+    <w:nsid w:val="252D5786"/>
+    <w:multiLevelType w:val="hybridMultilevel"/>
+    <w:tmpl w:val="CB62F5AC"/>
+    <w:lvl w:ilvl="0" w:tplc="04090001">
+      <w:start w:val="1"/>
+      <w:numFmt w:val="bullet"/>
+      <w:lvlText w:val=""/>
+      <w:lvlJc w:val="left"/>
+      <w:pPr>
+        <w:ind w:left="720" w:hanging="360"/>
+      </w:pPr>
+      <w:rPr>
+        <w:rFonts w:ascii="Symbol" w:hAnsi="Symbol" w:hint="default"/>
+      </w:rPr>
+    </w:lvl>
+    <w:lvl w:ilvl="1" w:tplc="04090003">
+      <w:start w:val="1"/>
+      <w:numFmt w:val="bullet"/>
+      <w:lvlText w:val="o"/>
+      <w:lvlJc w:val="left"/>
+      <w:pPr>
+        <w:ind w:left="1440" w:hanging="360"/>
+      </w:pPr>
+      <w:rPr>
+        <w:rFonts w:ascii="Courier New" w:hAnsi="Courier New" w:cs="Courier New" w:hint="default"/>
+      </w:rPr>
+    </w:lvl>
+    <w:lvl w:ilvl="2" w:tplc="04090005">
+      <w:start w:val="1"/>
+      <w:numFmt w:val="bullet"/>
+      <w:lvlText w:val=""/>
+      <w:lvlJc w:val="left"/>
+      <w:pPr>
+        <w:ind w:left="2160" w:hanging="360"/>
+      </w:pPr>
+      <w:rPr>
+        <w:rFonts w:ascii="Wingdings" w:hAnsi="Wingdings" w:hint="default"/>
+      </w:rPr>
+    </w:lvl>
+    <w:lvl w:ilvl="3" w:tplc="04090001">
+      <w:start w:val="1"/>
+      <w:numFmt w:val="bullet"/>
+      <w:lvlText w:val=""/>
+      <w:lvlJc w:val="left"/>
+      <w:pPr>
+        <w:ind w:left="2880" w:hanging="360"/>
+      </w:pPr>
+      <w:rPr>
+        <w:rFonts w:ascii="Symbol" w:hAnsi="Symbol" w:hint="default"/>
+      </w:rPr>
+    </w:lvl>
+    <w:lvl w:ilvl="4" w:tplc="04090003" w:tentative="1">
+      <w:start w:val="1"/>
+      <w:numFmt w:val="bullet"/>
+      <w:lvlText w:val="o"/>
+      <w:lvlJc w:val="left"/>
+      <w:pPr>
+        <w:ind w:left="3600" w:hanging="360"/>
+      </w:pPr>
+      <w:rPr>
+        <w:rFonts w:ascii="Courier New" w:hAnsi="Courier New" w:cs="Courier New" w:hint="default"/>
+      </w:rPr>
+    </w:lvl>
+    <w:lvl w:ilvl="5" w:tplc="04090005" w:tentative="1">
+      <w:start w:val="1"/>
+      <w:numFmt w:val="bullet"/>
+      <w:lvlText w:val=""/>
+      <w:lvlJc w:val="left"/>
+      <w:pPr>
+        <w:ind w:left="4320" w:hanging="360"/>
+      </w:pPr>
+      <w:rPr>
+        <w:rFonts w:ascii="Wingdings" w:hAnsi="Wingdings" w:hint="default"/>
+      </w:rPr>
+    </w:lvl>
+    <w:lvl w:ilvl="6" w:tplc="04090001" w:tentative="1">
+      <w:start w:val="1"/>
+      <w:numFmt w:val="bullet"/>
+      <w:lvlText w:val=""/>
+      <w:lvlJc w:val="left"/>
+      <w:pPr>
+        <w:ind w:left="5040" w:hanging="360"/>
+      </w:pPr>
+      <w:rPr>
+        <w:rFonts w:ascii="Symbol" w:hAnsi="Symbol" w:hint="default"/>
+      </w:rPr>
+    </w:lvl>
+    <w:lvl w:ilvl="7" w:tplc="04090003" w:tentative="1">
+      <w:start w:val="1"/>
+      <w:numFmt w:val="bullet"/>
+      <w:lvlText w:val="o"/>
+      <w:lvlJc w:val="left"/>
+      <w:pPr>
+        <w:ind w:left="5760" w:hanging="360"/>
+      </w:pPr>
+      <w:rPr>
+        <w:rFonts w:ascii="Courier New" w:hAnsi="Courier New" w:cs="Courier New" w:hint="default"/>
+      </w:rPr>
+    </w:lvl>
+    <w:lvl w:ilvl="8" w:tplc="04090005" w:tentative="1">
+      <w:start w:val="1"/>
+      <w:numFmt w:val="bullet"/>
+      <w:lvlText w:val=""/>
+      <w:lvlJc w:val="left"/>
+      <w:pPr>
+        <w:ind w:left="6480" w:hanging="360"/>
+      </w:pPr>
+      <w:rPr>
+        <w:rFonts w:ascii="Wingdings" w:hAnsi="Wingdings" w:hint="default"/>
+      </w:rPr>
+    </w:lvl>
+  </w:abstractNum>
+  <w:abstractNum w:abstractNumId="1" w15:restartNumberingAfterBreak="0">
     <w:nsid w:val="367741C1"/>
     <w:multiLevelType w:val="multilevel"/>
     <w:tmpl w:val="81FC402C"/>
@@ -729,7 +1413,7 @@
       </w:rPr>
     </w:lvl>
   </w:abstractNum>
-  <w:abstractNum w:abstractNumId="1" w15:restartNumberingAfterBreak="0">
+  <w:abstractNum w:abstractNumId="2" w15:restartNumberingAfterBreak="0">
     <w:nsid w:val="41906C49"/>
     <w:multiLevelType w:val="hybridMultilevel"/>
     <w:tmpl w:val="E338A242"/>
@@ -815,7 +1499,7 @@
       </w:pPr>
     </w:lvl>
   </w:abstractNum>
-  <w:abstractNum w:abstractNumId="2" w15:restartNumberingAfterBreak="0">
+  <w:abstractNum w:abstractNumId="3" w15:restartNumberingAfterBreak="0">
     <w:nsid w:val="469D47C6"/>
     <w:multiLevelType w:val="hybridMultilevel"/>
     <w:tmpl w:val="55E6EABA"/>
@@ -928,7 +1612,7 @@
       </w:rPr>
     </w:lvl>
   </w:abstractNum>
-  <w:abstractNum w:abstractNumId="3" w15:restartNumberingAfterBreak="0">
+  <w:abstractNum w:abstractNumId="4" w15:restartNumberingAfterBreak="0">
     <w:nsid w:val="525A186E"/>
     <w:multiLevelType w:val="hybridMultilevel"/>
     <w:tmpl w:val="E9F8874C"/>
@@ -941,7 +1625,7 @@
         <w:ind w:left="720" w:hanging="360"/>
       </w:pPr>
     </w:lvl>
-    <w:lvl w:ilvl="1" w:tplc="04090019" w:tentative="1">
+    <w:lvl w:ilvl="1" w:tplc="04090019">
       <w:start w:val="1"/>
       <w:numFmt w:val="lowerLetter"/>
       <w:lvlText w:val="%2."/>
@@ -1014,7 +1698,7 @@
       </w:pPr>
     </w:lvl>
   </w:abstractNum>
-  <w:abstractNum w:abstractNumId="4" w15:restartNumberingAfterBreak="0">
+  <w:abstractNum w:abstractNumId="5" w15:restartNumberingAfterBreak="0">
     <w:nsid w:val="60F027AD"/>
     <w:multiLevelType w:val="hybridMultilevel"/>
     <w:tmpl w:val="C9AC74AA"/>
@@ -1128,19 +1812,22 @@
     </w:lvl>
   </w:abstractNum>
   <w:num w:numId="1" w16cid:durableId="1217082787">
+    <w:abstractNumId w:val="5"/>
+  </w:num>
+  <w:num w:numId="2" w16cid:durableId="1083645741">
+    <w:abstractNumId w:val="3"/>
+  </w:num>
+  <w:num w:numId="3" w16cid:durableId="451871305">
+    <w:abstractNumId w:val="1"/>
+  </w:num>
+  <w:num w:numId="4" w16cid:durableId="2023320261">
     <w:abstractNumId w:val="4"/>
   </w:num>
-  <w:num w:numId="2" w16cid:durableId="1083645741">
+  <w:num w:numId="5" w16cid:durableId="1702632350">
     <w:abstractNumId w:val="2"/>
   </w:num>
-  <w:num w:numId="3" w16cid:durableId="451871305">
+  <w:num w:numId="6" w16cid:durableId="1903522587">
     <w:abstractNumId w:val="0"/>
-  </w:num>
-  <w:num w:numId="4" w16cid:durableId="2023320261">
-    <w:abstractNumId w:val="3"/>
-  </w:num>
-  <w:num w:numId="5" w16cid:durableId="1702632350">
-    <w:abstractNumId w:val="1"/>
   </w:num>
 </w:numbering>
 </file>

</xml_diff>